<commit_message>
Attempts at fixing Cyclomatic Complexity
Trying to fix the complexity issue can't figure out how to fix it.
</commit_message>
<xml_diff>
--- a/nsbryan1_metricsDocument.docx
+++ b/nsbryan1_metricsDocument.docx
@@ -3,6 +3,202 @@
 <w:document xmlns:wpc="http://schemas.microsoft.com/office/word/2010/wordprocessingCanvas" xmlns:cx="http://schemas.microsoft.com/office/drawing/2014/chartex" xmlns:cx1="http://schemas.microsoft.com/office/drawing/2015/9/8/chartex" xmlns:cx2="http://schemas.microsoft.com/office/drawing/2015/10/21/chartex" xmlns:cx3="http://schemas.microsoft.com/office/drawing/2016/5/9/chartex" xmlns:cx4="http://schemas.microsoft.com/office/drawing/2016/5/10/chartex" xmlns:cx5="http://schemas.microsoft.com/office/drawing/2016/5/11/chartex" xmlns:cx6="http://schemas.microsoft.com/office/drawing/2016/5/12/chartex" xmlns:cx7="http://schemas.microsoft.com/office/drawing/2016/5/13/chartex" xmlns:cx8="http://schemas.microsoft.com/office/drawing/2016/5/14/chartex" xmlns:mc="http://schemas.openxmlformats.org/markup-compatibility/2006" xmlns:aink="http://schemas.microsoft.com/office/drawing/2016/ink" xmlns:am3d="http://schemas.microsoft.com/office/drawing/2017/model3d" xmlns:o="urn:schemas-microsoft-com:office:office" xmlns:r="http://schemas.openxmlformats.org/officeDocument/2006/relationships" xmlns:m="http://schemas.openxmlformats.org/officeDocument/2006/math" xmlns:v="urn:schemas-microsoft-com:vml" xmlns:wp14="http://schemas.microsoft.com/office/word/2010/wordprocessingDrawing" xmlns:wp="http://schemas.openxmlformats.org/drawingml/2006/wordprocessingDrawing" xmlns:w10="urn:schemas-microsoft-com:office:word" xmlns:w="http://schemas.openxmlformats.org/wordprocessingml/2006/main" xmlns:w14="http://schemas.microsoft.com/office/word/2010/wordml" xmlns:w15="http://schemas.microsoft.com/office/word/2012/wordml" xmlns:w16cid="http://schemas.microsoft.com/office/word/2016/wordml/cid" xmlns:w16se="http://schemas.microsoft.com/office/word/2015/wordml/symex" xmlns:wpg="http://schemas.microsoft.com/office/word/2010/wordprocessingGroup" xmlns:wpi="http://schemas.microsoft.com/office/word/2010/wordprocessingInk" xmlns:wne="http://schemas.microsoft.com/office/word/2006/wordml" xmlns:wps="http://schemas.microsoft.com/office/word/2010/wordprocessingShape" mc:Ignorable="w14 w15 w16se w16cid wp14">
   <w:body>
     <w:p>
+      <w:r>
+        <w:t>Eclipse Variation</w:t>
+      </w:r>
+    </w:p>
+    <w:p>
+      <w:pPr>
+        <w:rPr>
+          <w:b/>
+        </w:rPr>
+      </w:pPr>
+      <w:r>
+        <w:rPr>
+          <w:b/>
+        </w:rPr>
+        <w:t>Size</w:t>
+      </w:r>
+    </w:p>
+    <w:p>
+      <w:pPr>
+        <w:pStyle w:val="ListParagraph"/>
+        <w:numPr>
+          <w:ilvl w:val="0"/>
+          <w:numId w:val="1"/>
+        </w:numPr>
+      </w:pPr>
+      <w:r>
+        <w:t xml:space="preserve">2187 Total LOC found is </w:t>
+      </w:r>
+      <w:proofErr w:type="spellStart"/>
+      <w:proofErr w:type="gramStart"/>
+      <w:r>
+        <w:t>java.main</w:t>
+      </w:r>
+      <w:proofErr w:type="gramEnd"/>
+      <w:r>
+        <w:t>.memoranda</w:t>
+      </w:r>
+      <w:proofErr w:type="spellEnd"/>
+      <w:r>
+        <w:t xml:space="preserve"> </w:t>
+      </w:r>
+    </w:p>
+    <w:p>
+      <w:pPr>
+        <w:pStyle w:val="ListParagraph"/>
+        <w:numPr>
+          <w:ilvl w:val="0"/>
+          <w:numId w:val="1"/>
+        </w:numPr>
+      </w:pPr>
+      <w:r>
+        <w:t xml:space="preserve">EventsManager.java </w:t>
+      </w:r>
+    </w:p>
+    <w:p>
+      <w:pPr>
+        <w:pStyle w:val="ListParagraph"/>
+        <w:numPr>
+          <w:ilvl w:val="0"/>
+          <w:numId w:val="1"/>
+        </w:numPr>
+      </w:pPr>
+      <w:r>
+        <w:t xml:space="preserve">Takes every non blank and </w:t>
+      </w:r>
+      <w:proofErr w:type="spellStart"/>
+      <w:r>
+        <w:t>non commented</w:t>
+      </w:r>
+      <w:proofErr w:type="spellEnd"/>
+      <w:r>
+        <w:t xml:space="preserve"> line as a line of code</w:t>
+      </w:r>
+    </w:p>
+    <w:p>
+      <w:pPr>
+        <w:rPr>
+          <w:b/>
+        </w:rPr>
+      </w:pPr>
+      <w:r>
+        <w:rPr>
+          <w:b/>
+        </w:rPr>
+        <w:t xml:space="preserve">Cohesion </w:t>
+      </w:r>
+    </w:p>
+    <w:p>
+      <w:pPr>
+        <w:pStyle w:val="ListParagraph"/>
+        <w:numPr>
+          <w:ilvl w:val="0"/>
+          <w:numId w:val="4"/>
+        </w:numPr>
+      </w:pPr>
+      <w:r>
+        <w:t xml:space="preserve">It’s a way to calculate cohesion of the class lower number being the better its calculated by </w:t>
+      </w:r>
+    </w:p>
+    <w:p>
+      <w:pPr>
+        <w:pStyle w:val="ListParagraph"/>
+        <w:numPr>
+          <w:ilvl w:val="0"/>
+          <w:numId w:val="5"/>
+        </w:numPr>
+      </w:pPr>
+      <w:r>
+        <w:t>m being the number of methods in the code</w:t>
+      </w:r>
+    </w:p>
+    <w:p>
+      <w:pPr>
+        <w:pStyle w:val="ListParagraph"/>
+        <w:numPr>
+          <w:ilvl w:val="0"/>
+          <w:numId w:val="5"/>
+        </w:numPr>
+      </w:pPr>
+      <w:r>
+        <w:t xml:space="preserve">a being the number of variables </w:t>
+      </w:r>
+    </w:p>
+    <w:p>
+      <w:pPr>
+        <w:pStyle w:val="ListParagraph"/>
+        <w:numPr>
+          <w:ilvl w:val="0"/>
+          <w:numId w:val="5"/>
+        </w:numPr>
+      </w:pPr>
+      <w:r>
+        <w:t>mA being the number of methods that access a variable</w:t>
+      </w:r>
+    </w:p>
+    <w:p>
+      <w:pPr>
+        <w:pStyle w:val="ListParagraph"/>
+        <w:ind w:left="1800"/>
+      </w:pPr>
+      <w:r>
+        <w:t xml:space="preserve">LOCOM2 = 1 – sum(mA)/(m*a) </w:t>
+      </w:r>
+    </w:p>
+    <w:p>
+      <w:pPr>
+        <w:pStyle w:val="ListParagraph"/>
+        <w:numPr>
+          <w:ilvl w:val="0"/>
+          <w:numId w:val="4"/>
+        </w:numPr>
+      </w:pPr>
+      <w:r>
+        <w:t xml:space="preserve">The highest Cohesion of Methods is </w:t>
+      </w:r>
+      <w:proofErr w:type="spellStart"/>
+      <w:r>
+        <w:t>TaskListImpl</w:t>
+      </w:r>
+      <w:proofErr w:type="spellEnd"/>
+      <w:r>
+        <w:t xml:space="preserve"> I think its partially to do with the large amount of coding needed just to create tasks or calculate tasks and the amount of gets and sets used in the code while. This would make it look like that I’m not accessing the variable of the code when I </w:t>
+      </w:r>
+      <w:proofErr w:type="gramStart"/>
+      <w:r>
+        <w:t>actually am</w:t>
+      </w:r>
+      <w:proofErr w:type="gramEnd"/>
+      <w:r>
+        <w:t xml:space="preserve"> in a different way. </w:t>
+      </w:r>
+    </w:p>
+    <w:p>
+      <w:pPr>
+        <w:rPr>
+          <w:b/>
+        </w:rPr>
+      </w:pPr>
+      <w:r>
+        <w:rPr>
+          <w:b/>
+        </w:rPr>
+        <w:t>Complexity</w:t>
+      </w:r>
+    </w:p>
+    <w:p>
+      <w:pPr>
+        <w:pStyle w:val="ListParagraph"/>
+        <w:numPr>
+          <w:ilvl w:val="0"/>
+          <w:numId w:val="7"/>
+        </w:numPr>
+      </w:pPr>
+      <w:r>
+        <w:t>Mean 1.746 Std. Dev. 1.547 Max 16</w:t>
+      </w:r>
       <w:bookmarkStart w:id="0" w:name="_GoBack"/>
       <w:bookmarkEnd w:id="0"/>
     </w:p>
@@ -14,6 +210,679 @@
     </w:sectPr>
   </w:body>
 </w:document>
+</file>
+
+<file path=word/numbering.xml><?xml version="1.0" encoding="utf-8"?>
+<w:numbering xmlns:wpc="http://schemas.microsoft.com/office/word/2010/wordprocessingCanvas" xmlns:cx="http://schemas.microsoft.com/office/drawing/2014/chartex" xmlns:cx1="http://schemas.microsoft.com/office/drawing/2015/9/8/chartex" xmlns:cx2="http://schemas.microsoft.com/office/drawing/2015/10/21/chartex" xmlns:cx3="http://schemas.microsoft.com/office/drawing/2016/5/9/chartex" xmlns:cx4="http://schemas.microsoft.com/office/drawing/2016/5/10/chartex" xmlns:cx5="http://schemas.microsoft.com/office/drawing/2016/5/11/chartex" xmlns:cx6="http://schemas.microsoft.com/office/drawing/2016/5/12/chartex" xmlns:cx7="http://schemas.microsoft.com/office/drawing/2016/5/13/chartex" xmlns:cx8="http://schemas.microsoft.com/office/drawing/2016/5/14/chartex" xmlns:mc="http://schemas.openxmlformats.org/markup-compatibility/2006" xmlns:aink="http://schemas.microsoft.com/office/drawing/2016/ink" xmlns:am3d="http://schemas.microsoft.com/office/drawing/2017/model3d" xmlns:o="urn:schemas-microsoft-com:office:office" xmlns:r="http://schemas.openxmlformats.org/officeDocument/2006/relationships" xmlns:m="http://schemas.openxmlformats.org/officeDocument/2006/math" xmlns:v="urn:schemas-microsoft-com:vml" xmlns:wp14="http://schemas.microsoft.com/office/word/2010/wordprocessingDrawing" xmlns:wp="http://schemas.openxmlformats.org/drawingml/2006/wordprocessingDrawing" xmlns:w10="urn:schemas-microsoft-com:office:word" xmlns:w="http://schemas.openxmlformats.org/wordprocessingml/2006/main" xmlns:w14="http://schemas.microsoft.com/office/word/2010/wordml" xmlns:w15="http://schemas.microsoft.com/office/word/2012/wordml" xmlns:w16cid="http://schemas.microsoft.com/office/word/2016/wordml/cid" xmlns:w16se="http://schemas.microsoft.com/office/word/2015/wordml/symex" xmlns:wpg="http://schemas.microsoft.com/office/word/2010/wordprocessingGroup" xmlns:wpi="http://schemas.microsoft.com/office/word/2010/wordprocessingInk" xmlns:wne="http://schemas.microsoft.com/office/word/2006/wordml" xmlns:wps="http://schemas.microsoft.com/office/word/2010/wordprocessingShape" mc:Ignorable="w14 w15 w16se w16cid wp14">
+  <w:abstractNum w:abstractNumId="0" w15:restartNumberingAfterBreak="0">
+    <w:nsid w:val="2C3A6C90"/>
+    <w:multiLevelType w:val="hybridMultilevel"/>
+    <w:tmpl w:val="3CFABAD4"/>
+    <w:lvl w:ilvl="0" w:tplc="0409000F">
+      <w:start w:val="1"/>
+      <w:numFmt w:val="decimal"/>
+      <w:lvlText w:val="%1."/>
+      <w:lvlJc w:val="left"/>
+      <w:pPr>
+        <w:ind w:left="720" w:hanging="360"/>
+      </w:pPr>
+      <w:rPr>
+        <w:rFonts w:hint="default"/>
+      </w:rPr>
+    </w:lvl>
+    <w:lvl w:ilvl="1" w:tplc="04090019" w:tentative="1">
+      <w:start w:val="1"/>
+      <w:numFmt w:val="lowerLetter"/>
+      <w:lvlText w:val="%2."/>
+      <w:lvlJc w:val="left"/>
+      <w:pPr>
+        <w:ind w:left="1440" w:hanging="360"/>
+      </w:pPr>
+    </w:lvl>
+    <w:lvl w:ilvl="2" w:tplc="0409001B" w:tentative="1">
+      <w:start w:val="1"/>
+      <w:numFmt w:val="lowerRoman"/>
+      <w:lvlText w:val="%3."/>
+      <w:lvlJc w:val="right"/>
+      <w:pPr>
+        <w:ind w:left="2160" w:hanging="180"/>
+      </w:pPr>
+    </w:lvl>
+    <w:lvl w:ilvl="3" w:tplc="0409000F" w:tentative="1">
+      <w:start w:val="1"/>
+      <w:numFmt w:val="decimal"/>
+      <w:lvlText w:val="%4."/>
+      <w:lvlJc w:val="left"/>
+      <w:pPr>
+        <w:ind w:left="2880" w:hanging="360"/>
+      </w:pPr>
+    </w:lvl>
+    <w:lvl w:ilvl="4" w:tplc="04090019" w:tentative="1">
+      <w:start w:val="1"/>
+      <w:numFmt w:val="lowerLetter"/>
+      <w:lvlText w:val="%5."/>
+      <w:lvlJc w:val="left"/>
+      <w:pPr>
+        <w:ind w:left="3600" w:hanging="360"/>
+      </w:pPr>
+    </w:lvl>
+    <w:lvl w:ilvl="5" w:tplc="0409001B" w:tentative="1">
+      <w:start w:val="1"/>
+      <w:numFmt w:val="lowerRoman"/>
+      <w:lvlText w:val="%6."/>
+      <w:lvlJc w:val="right"/>
+      <w:pPr>
+        <w:ind w:left="4320" w:hanging="180"/>
+      </w:pPr>
+    </w:lvl>
+    <w:lvl w:ilvl="6" w:tplc="0409000F" w:tentative="1">
+      <w:start w:val="1"/>
+      <w:numFmt w:val="decimal"/>
+      <w:lvlText w:val="%7."/>
+      <w:lvlJc w:val="left"/>
+      <w:pPr>
+        <w:ind w:left="5040" w:hanging="360"/>
+      </w:pPr>
+    </w:lvl>
+    <w:lvl w:ilvl="7" w:tplc="04090019" w:tentative="1">
+      <w:start w:val="1"/>
+      <w:numFmt w:val="lowerLetter"/>
+      <w:lvlText w:val="%8."/>
+      <w:lvlJc w:val="left"/>
+      <w:pPr>
+        <w:ind w:left="5760" w:hanging="360"/>
+      </w:pPr>
+    </w:lvl>
+    <w:lvl w:ilvl="8" w:tplc="0409001B" w:tentative="1">
+      <w:start w:val="1"/>
+      <w:numFmt w:val="lowerRoman"/>
+      <w:lvlText w:val="%9."/>
+      <w:lvlJc w:val="right"/>
+      <w:pPr>
+        <w:ind w:left="6480" w:hanging="180"/>
+      </w:pPr>
+    </w:lvl>
+  </w:abstractNum>
+  <w:abstractNum w:abstractNumId="1" w15:restartNumberingAfterBreak="0">
+    <w:nsid w:val="2EB46229"/>
+    <w:multiLevelType w:val="hybridMultilevel"/>
+    <w:tmpl w:val="5DF27904"/>
+    <w:lvl w:ilvl="0" w:tplc="0409000F">
+      <w:start w:val="1"/>
+      <w:numFmt w:val="decimal"/>
+      <w:lvlText w:val="%1."/>
+      <w:lvlJc w:val="left"/>
+      <w:pPr>
+        <w:ind w:left="720" w:hanging="360"/>
+      </w:pPr>
+      <w:rPr>
+        <w:rFonts w:hint="default"/>
+      </w:rPr>
+    </w:lvl>
+    <w:lvl w:ilvl="1" w:tplc="04090019" w:tentative="1">
+      <w:start w:val="1"/>
+      <w:numFmt w:val="lowerLetter"/>
+      <w:lvlText w:val="%2."/>
+      <w:lvlJc w:val="left"/>
+      <w:pPr>
+        <w:ind w:left="1440" w:hanging="360"/>
+      </w:pPr>
+    </w:lvl>
+    <w:lvl w:ilvl="2" w:tplc="0409001B" w:tentative="1">
+      <w:start w:val="1"/>
+      <w:numFmt w:val="lowerRoman"/>
+      <w:lvlText w:val="%3."/>
+      <w:lvlJc w:val="right"/>
+      <w:pPr>
+        <w:ind w:left="2160" w:hanging="180"/>
+      </w:pPr>
+    </w:lvl>
+    <w:lvl w:ilvl="3" w:tplc="0409000F" w:tentative="1">
+      <w:start w:val="1"/>
+      <w:numFmt w:val="decimal"/>
+      <w:lvlText w:val="%4."/>
+      <w:lvlJc w:val="left"/>
+      <w:pPr>
+        <w:ind w:left="2880" w:hanging="360"/>
+      </w:pPr>
+    </w:lvl>
+    <w:lvl w:ilvl="4" w:tplc="04090019" w:tentative="1">
+      <w:start w:val="1"/>
+      <w:numFmt w:val="lowerLetter"/>
+      <w:lvlText w:val="%5."/>
+      <w:lvlJc w:val="left"/>
+      <w:pPr>
+        <w:ind w:left="3600" w:hanging="360"/>
+      </w:pPr>
+    </w:lvl>
+    <w:lvl w:ilvl="5" w:tplc="0409001B" w:tentative="1">
+      <w:start w:val="1"/>
+      <w:numFmt w:val="lowerRoman"/>
+      <w:lvlText w:val="%6."/>
+      <w:lvlJc w:val="right"/>
+      <w:pPr>
+        <w:ind w:left="4320" w:hanging="180"/>
+      </w:pPr>
+    </w:lvl>
+    <w:lvl w:ilvl="6" w:tplc="0409000F" w:tentative="1">
+      <w:start w:val="1"/>
+      <w:numFmt w:val="decimal"/>
+      <w:lvlText w:val="%7."/>
+      <w:lvlJc w:val="left"/>
+      <w:pPr>
+        <w:ind w:left="5040" w:hanging="360"/>
+      </w:pPr>
+    </w:lvl>
+    <w:lvl w:ilvl="7" w:tplc="04090019" w:tentative="1">
+      <w:start w:val="1"/>
+      <w:numFmt w:val="lowerLetter"/>
+      <w:lvlText w:val="%8."/>
+      <w:lvlJc w:val="left"/>
+      <w:pPr>
+        <w:ind w:left="5760" w:hanging="360"/>
+      </w:pPr>
+    </w:lvl>
+    <w:lvl w:ilvl="8" w:tplc="0409001B" w:tentative="1">
+      <w:start w:val="1"/>
+      <w:numFmt w:val="lowerRoman"/>
+      <w:lvlText w:val="%9."/>
+      <w:lvlJc w:val="right"/>
+      <w:pPr>
+        <w:ind w:left="6480" w:hanging="180"/>
+      </w:pPr>
+    </w:lvl>
+  </w:abstractNum>
+  <w:abstractNum w:abstractNumId="2" w15:restartNumberingAfterBreak="0">
+    <w:nsid w:val="30112C30"/>
+    <w:multiLevelType w:val="hybridMultilevel"/>
+    <w:tmpl w:val="9D2A03CA"/>
+    <w:lvl w:ilvl="0" w:tplc="0409000F">
+      <w:start w:val="1"/>
+      <w:numFmt w:val="decimal"/>
+      <w:lvlText w:val="%1."/>
+      <w:lvlJc w:val="left"/>
+      <w:pPr>
+        <w:ind w:left="720" w:hanging="360"/>
+      </w:pPr>
+      <w:rPr>
+        <w:rFonts w:hint="default"/>
+      </w:rPr>
+    </w:lvl>
+    <w:lvl w:ilvl="1" w:tplc="04090019" w:tentative="1">
+      <w:start w:val="1"/>
+      <w:numFmt w:val="lowerLetter"/>
+      <w:lvlText w:val="%2."/>
+      <w:lvlJc w:val="left"/>
+      <w:pPr>
+        <w:ind w:left="1440" w:hanging="360"/>
+      </w:pPr>
+    </w:lvl>
+    <w:lvl w:ilvl="2" w:tplc="0409001B" w:tentative="1">
+      <w:start w:val="1"/>
+      <w:numFmt w:val="lowerRoman"/>
+      <w:lvlText w:val="%3."/>
+      <w:lvlJc w:val="right"/>
+      <w:pPr>
+        <w:ind w:left="2160" w:hanging="180"/>
+      </w:pPr>
+    </w:lvl>
+    <w:lvl w:ilvl="3" w:tplc="0409000F" w:tentative="1">
+      <w:start w:val="1"/>
+      <w:numFmt w:val="decimal"/>
+      <w:lvlText w:val="%4."/>
+      <w:lvlJc w:val="left"/>
+      <w:pPr>
+        <w:ind w:left="2880" w:hanging="360"/>
+      </w:pPr>
+    </w:lvl>
+    <w:lvl w:ilvl="4" w:tplc="04090019" w:tentative="1">
+      <w:start w:val="1"/>
+      <w:numFmt w:val="lowerLetter"/>
+      <w:lvlText w:val="%5."/>
+      <w:lvlJc w:val="left"/>
+      <w:pPr>
+        <w:ind w:left="3600" w:hanging="360"/>
+      </w:pPr>
+    </w:lvl>
+    <w:lvl w:ilvl="5" w:tplc="0409001B" w:tentative="1">
+      <w:start w:val="1"/>
+      <w:numFmt w:val="lowerRoman"/>
+      <w:lvlText w:val="%6."/>
+      <w:lvlJc w:val="right"/>
+      <w:pPr>
+        <w:ind w:left="4320" w:hanging="180"/>
+      </w:pPr>
+    </w:lvl>
+    <w:lvl w:ilvl="6" w:tplc="0409000F" w:tentative="1">
+      <w:start w:val="1"/>
+      <w:numFmt w:val="decimal"/>
+      <w:lvlText w:val="%7."/>
+      <w:lvlJc w:val="left"/>
+      <w:pPr>
+        <w:ind w:left="5040" w:hanging="360"/>
+      </w:pPr>
+    </w:lvl>
+    <w:lvl w:ilvl="7" w:tplc="04090019" w:tentative="1">
+      <w:start w:val="1"/>
+      <w:numFmt w:val="lowerLetter"/>
+      <w:lvlText w:val="%8."/>
+      <w:lvlJc w:val="left"/>
+      <w:pPr>
+        <w:ind w:left="5760" w:hanging="360"/>
+      </w:pPr>
+    </w:lvl>
+    <w:lvl w:ilvl="8" w:tplc="0409001B" w:tentative="1">
+      <w:start w:val="1"/>
+      <w:numFmt w:val="lowerRoman"/>
+      <w:lvlText w:val="%9."/>
+      <w:lvlJc w:val="right"/>
+      <w:pPr>
+        <w:ind w:left="6480" w:hanging="180"/>
+      </w:pPr>
+    </w:lvl>
+  </w:abstractNum>
+  <w:abstractNum w:abstractNumId="3" w15:restartNumberingAfterBreak="0">
+    <w:nsid w:val="30A1457F"/>
+    <w:multiLevelType w:val="hybridMultilevel"/>
+    <w:tmpl w:val="C12C493A"/>
+    <w:lvl w:ilvl="0" w:tplc="11346388">
+      <w:start w:val="1"/>
+      <w:numFmt w:val="decimal"/>
+      <w:lvlText w:val="%1."/>
+      <w:lvlJc w:val="left"/>
+      <w:pPr>
+        <w:ind w:left="1080" w:hanging="360"/>
+      </w:pPr>
+      <w:rPr>
+        <w:rFonts w:hint="default"/>
+      </w:rPr>
+    </w:lvl>
+    <w:lvl w:ilvl="1" w:tplc="04090019" w:tentative="1">
+      <w:start w:val="1"/>
+      <w:numFmt w:val="lowerLetter"/>
+      <w:lvlText w:val="%2."/>
+      <w:lvlJc w:val="left"/>
+      <w:pPr>
+        <w:ind w:left="1800" w:hanging="360"/>
+      </w:pPr>
+    </w:lvl>
+    <w:lvl w:ilvl="2" w:tplc="0409001B" w:tentative="1">
+      <w:start w:val="1"/>
+      <w:numFmt w:val="lowerRoman"/>
+      <w:lvlText w:val="%3."/>
+      <w:lvlJc w:val="right"/>
+      <w:pPr>
+        <w:ind w:left="2520" w:hanging="180"/>
+      </w:pPr>
+    </w:lvl>
+    <w:lvl w:ilvl="3" w:tplc="0409000F" w:tentative="1">
+      <w:start w:val="1"/>
+      <w:numFmt w:val="decimal"/>
+      <w:lvlText w:val="%4."/>
+      <w:lvlJc w:val="left"/>
+      <w:pPr>
+        <w:ind w:left="3240" w:hanging="360"/>
+      </w:pPr>
+    </w:lvl>
+    <w:lvl w:ilvl="4" w:tplc="04090019" w:tentative="1">
+      <w:start w:val="1"/>
+      <w:numFmt w:val="lowerLetter"/>
+      <w:lvlText w:val="%5."/>
+      <w:lvlJc w:val="left"/>
+      <w:pPr>
+        <w:ind w:left="3960" w:hanging="360"/>
+      </w:pPr>
+    </w:lvl>
+    <w:lvl w:ilvl="5" w:tplc="0409001B" w:tentative="1">
+      <w:start w:val="1"/>
+      <w:numFmt w:val="lowerRoman"/>
+      <w:lvlText w:val="%6."/>
+      <w:lvlJc w:val="right"/>
+      <w:pPr>
+        <w:ind w:left="4680" w:hanging="180"/>
+      </w:pPr>
+    </w:lvl>
+    <w:lvl w:ilvl="6" w:tplc="0409000F" w:tentative="1">
+      <w:start w:val="1"/>
+      <w:numFmt w:val="decimal"/>
+      <w:lvlText w:val="%7."/>
+      <w:lvlJc w:val="left"/>
+      <w:pPr>
+        <w:ind w:left="5400" w:hanging="360"/>
+      </w:pPr>
+    </w:lvl>
+    <w:lvl w:ilvl="7" w:tplc="04090019" w:tentative="1">
+      <w:start w:val="1"/>
+      <w:numFmt w:val="lowerLetter"/>
+      <w:lvlText w:val="%8."/>
+      <w:lvlJc w:val="left"/>
+      <w:pPr>
+        <w:ind w:left="6120" w:hanging="360"/>
+      </w:pPr>
+    </w:lvl>
+    <w:lvl w:ilvl="8" w:tplc="0409001B" w:tentative="1">
+      <w:start w:val="1"/>
+      <w:numFmt w:val="lowerRoman"/>
+      <w:lvlText w:val="%9."/>
+      <w:lvlJc w:val="right"/>
+      <w:pPr>
+        <w:ind w:left="6840" w:hanging="180"/>
+      </w:pPr>
+    </w:lvl>
+  </w:abstractNum>
+  <w:abstractNum w:abstractNumId="4" w15:restartNumberingAfterBreak="0">
+    <w:nsid w:val="35CB70EC"/>
+    <w:multiLevelType w:val="hybridMultilevel"/>
+    <w:tmpl w:val="30BAA5FA"/>
+    <w:lvl w:ilvl="0" w:tplc="0409000F">
+      <w:start w:val="1"/>
+      <w:numFmt w:val="decimal"/>
+      <w:lvlText w:val="%1."/>
+      <w:lvlJc w:val="left"/>
+      <w:pPr>
+        <w:ind w:left="720" w:hanging="360"/>
+      </w:pPr>
+      <w:rPr>
+        <w:rFonts w:hint="default"/>
+      </w:rPr>
+    </w:lvl>
+    <w:lvl w:ilvl="1" w:tplc="04090019">
+      <w:start w:val="1"/>
+      <w:numFmt w:val="lowerLetter"/>
+      <w:lvlText w:val="%2."/>
+      <w:lvlJc w:val="left"/>
+      <w:pPr>
+        <w:ind w:left="1440" w:hanging="360"/>
+      </w:pPr>
+    </w:lvl>
+    <w:lvl w:ilvl="2" w:tplc="0409001B" w:tentative="1">
+      <w:start w:val="1"/>
+      <w:numFmt w:val="lowerRoman"/>
+      <w:lvlText w:val="%3."/>
+      <w:lvlJc w:val="right"/>
+      <w:pPr>
+        <w:ind w:left="2160" w:hanging="180"/>
+      </w:pPr>
+    </w:lvl>
+    <w:lvl w:ilvl="3" w:tplc="0409000F" w:tentative="1">
+      <w:start w:val="1"/>
+      <w:numFmt w:val="decimal"/>
+      <w:lvlText w:val="%4."/>
+      <w:lvlJc w:val="left"/>
+      <w:pPr>
+        <w:ind w:left="2880" w:hanging="360"/>
+      </w:pPr>
+    </w:lvl>
+    <w:lvl w:ilvl="4" w:tplc="04090019" w:tentative="1">
+      <w:start w:val="1"/>
+      <w:numFmt w:val="lowerLetter"/>
+      <w:lvlText w:val="%5."/>
+      <w:lvlJc w:val="left"/>
+      <w:pPr>
+        <w:ind w:left="3600" w:hanging="360"/>
+      </w:pPr>
+    </w:lvl>
+    <w:lvl w:ilvl="5" w:tplc="0409001B" w:tentative="1">
+      <w:start w:val="1"/>
+      <w:numFmt w:val="lowerRoman"/>
+      <w:lvlText w:val="%6."/>
+      <w:lvlJc w:val="right"/>
+      <w:pPr>
+        <w:ind w:left="4320" w:hanging="180"/>
+      </w:pPr>
+    </w:lvl>
+    <w:lvl w:ilvl="6" w:tplc="0409000F" w:tentative="1">
+      <w:start w:val="1"/>
+      <w:numFmt w:val="decimal"/>
+      <w:lvlText w:val="%7."/>
+      <w:lvlJc w:val="left"/>
+      <w:pPr>
+        <w:ind w:left="5040" w:hanging="360"/>
+      </w:pPr>
+    </w:lvl>
+    <w:lvl w:ilvl="7" w:tplc="04090019" w:tentative="1">
+      <w:start w:val="1"/>
+      <w:numFmt w:val="lowerLetter"/>
+      <w:lvlText w:val="%8."/>
+      <w:lvlJc w:val="left"/>
+      <w:pPr>
+        <w:ind w:left="5760" w:hanging="360"/>
+      </w:pPr>
+    </w:lvl>
+    <w:lvl w:ilvl="8" w:tplc="0409001B" w:tentative="1">
+      <w:start w:val="1"/>
+      <w:numFmt w:val="lowerRoman"/>
+      <w:lvlText w:val="%9."/>
+      <w:lvlJc w:val="right"/>
+      <w:pPr>
+        <w:ind w:left="6480" w:hanging="180"/>
+      </w:pPr>
+    </w:lvl>
+  </w:abstractNum>
+  <w:abstractNum w:abstractNumId="5" w15:restartNumberingAfterBreak="0">
+    <w:nsid w:val="3893174B"/>
+    <w:multiLevelType w:val="hybridMultilevel"/>
+    <w:tmpl w:val="86783E66"/>
+    <w:lvl w:ilvl="0" w:tplc="356853C8">
+      <w:start w:val="1"/>
+      <w:numFmt w:val="bullet"/>
+      <w:lvlText w:val=""/>
+      <w:lvlJc w:val="left"/>
+      <w:pPr>
+        <w:ind w:left="1800" w:hanging="360"/>
+      </w:pPr>
+      <w:rPr>
+        <w:rFonts w:ascii="Wingdings" w:eastAsiaTheme="minorHAnsi" w:hAnsi="Wingdings" w:cstheme="minorBidi" w:hint="default"/>
+      </w:rPr>
+    </w:lvl>
+    <w:lvl w:ilvl="1" w:tplc="04090003" w:tentative="1">
+      <w:start w:val="1"/>
+      <w:numFmt w:val="bullet"/>
+      <w:lvlText w:val="o"/>
+      <w:lvlJc w:val="left"/>
+      <w:pPr>
+        <w:ind w:left="2520" w:hanging="360"/>
+      </w:pPr>
+      <w:rPr>
+        <w:rFonts w:ascii="Courier New" w:hAnsi="Courier New" w:cs="Courier New" w:hint="default"/>
+      </w:rPr>
+    </w:lvl>
+    <w:lvl w:ilvl="2" w:tplc="04090005" w:tentative="1">
+      <w:start w:val="1"/>
+      <w:numFmt w:val="bullet"/>
+      <w:lvlText w:val=""/>
+      <w:lvlJc w:val="left"/>
+      <w:pPr>
+        <w:ind w:left="3240" w:hanging="360"/>
+      </w:pPr>
+      <w:rPr>
+        <w:rFonts w:ascii="Wingdings" w:hAnsi="Wingdings" w:hint="default"/>
+      </w:rPr>
+    </w:lvl>
+    <w:lvl w:ilvl="3" w:tplc="04090001" w:tentative="1">
+      <w:start w:val="1"/>
+      <w:numFmt w:val="bullet"/>
+      <w:lvlText w:val=""/>
+      <w:lvlJc w:val="left"/>
+      <w:pPr>
+        <w:ind w:left="3960" w:hanging="360"/>
+      </w:pPr>
+      <w:rPr>
+        <w:rFonts w:ascii="Symbol" w:hAnsi="Symbol" w:hint="default"/>
+      </w:rPr>
+    </w:lvl>
+    <w:lvl w:ilvl="4" w:tplc="04090003" w:tentative="1">
+      <w:start w:val="1"/>
+      <w:numFmt w:val="bullet"/>
+      <w:lvlText w:val="o"/>
+      <w:lvlJc w:val="left"/>
+      <w:pPr>
+        <w:ind w:left="4680" w:hanging="360"/>
+      </w:pPr>
+      <w:rPr>
+        <w:rFonts w:ascii="Courier New" w:hAnsi="Courier New" w:cs="Courier New" w:hint="default"/>
+      </w:rPr>
+    </w:lvl>
+    <w:lvl w:ilvl="5" w:tplc="04090005" w:tentative="1">
+      <w:start w:val="1"/>
+      <w:numFmt w:val="bullet"/>
+      <w:lvlText w:val=""/>
+      <w:lvlJc w:val="left"/>
+      <w:pPr>
+        <w:ind w:left="5400" w:hanging="360"/>
+      </w:pPr>
+      <w:rPr>
+        <w:rFonts w:ascii="Wingdings" w:hAnsi="Wingdings" w:hint="default"/>
+      </w:rPr>
+    </w:lvl>
+    <w:lvl w:ilvl="6" w:tplc="04090001" w:tentative="1">
+      <w:start w:val="1"/>
+      <w:numFmt w:val="bullet"/>
+      <w:lvlText w:val=""/>
+      <w:lvlJc w:val="left"/>
+      <w:pPr>
+        <w:ind w:left="6120" w:hanging="360"/>
+      </w:pPr>
+      <w:rPr>
+        <w:rFonts w:ascii="Symbol" w:hAnsi="Symbol" w:hint="default"/>
+      </w:rPr>
+    </w:lvl>
+    <w:lvl w:ilvl="7" w:tplc="04090003" w:tentative="1">
+      <w:start w:val="1"/>
+      <w:numFmt w:val="bullet"/>
+      <w:lvlText w:val="o"/>
+      <w:lvlJc w:val="left"/>
+      <w:pPr>
+        <w:ind w:left="6840" w:hanging="360"/>
+      </w:pPr>
+      <w:rPr>
+        <w:rFonts w:ascii="Courier New" w:hAnsi="Courier New" w:cs="Courier New" w:hint="default"/>
+      </w:rPr>
+    </w:lvl>
+    <w:lvl w:ilvl="8" w:tplc="04090005" w:tentative="1">
+      <w:start w:val="1"/>
+      <w:numFmt w:val="bullet"/>
+      <w:lvlText w:val=""/>
+      <w:lvlJc w:val="left"/>
+      <w:pPr>
+        <w:ind w:left="7560" w:hanging="360"/>
+      </w:pPr>
+      <w:rPr>
+        <w:rFonts w:ascii="Wingdings" w:hAnsi="Wingdings" w:hint="default"/>
+      </w:rPr>
+    </w:lvl>
+  </w:abstractNum>
+  <w:abstractNum w:abstractNumId="6" w15:restartNumberingAfterBreak="0">
+    <w:nsid w:val="53676D06"/>
+    <w:multiLevelType w:val="hybridMultilevel"/>
+    <w:tmpl w:val="1BD07606"/>
+    <w:lvl w:ilvl="0" w:tplc="0409000F">
+      <w:start w:val="1"/>
+      <w:numFmt w:val="decimal"/>
+      <w:lvlText w:val="%1."/>
+      <w:lvlJc w:val="left"/>
+      <w:pPr>
+        <w:ind w:left="720" w:hanging="360"/>
+      </w:pPr>
+      <w:rPr>
+        <w:rFonts w:hint="default"/>
+      </w:rPr>
+    </w:lvl>
+    <w:lvl w:ilvl="1" w:tplc="04090019" w:tentative="1">
+      <w:start w:val="1"/>
+      <w:numFmt w:val="lowerLetter"/>
+      <w:lvlText w:val="%2."/>
+      <w:lvlJc w:val="left"/>
+      <w:pPr>
+        <w:ind w:left="1440" w:hanging="360"/>
+      </w:pPr>
+    </w:lvl>
+    <w:lvl w:ilvl="2" w:tplc="0409001B" w:tentative="1">
+      <w:start w:val="1"/>
+      <w:numFmt w:val="lowerRoman"/>
+      <w:lvlText w:val="%3."/>
+      <w:lvlJc w:val="right"/>
+      <w:pPr>
+        <w:ind w:left="2160" w:hanging="180"/>
+      </w:pPr>
+    </w:lvl>
+    <w:lvl w:ilvl="3" w:tplc="0409000F" w:tentative="1">
+      <w:start w:val="1"/>
+      <w:numFmt w:val="decimal"/>
+      <w:lvlText w:val="%4."/>
+      <w:lvlJc w:val="left"/>
+      <w:pPr>
+        <w:ind w:left="2880" w:hanging="360"/>
+      </w:pPr>
+    </w:lvl>
+    <w:lvl w:ilvl="4" w:tplc="04090019" w:tentative="1">
+      <w:start w:val="1"/>
+      <w:numFmt w:val="lowerLetter"/>
+      <w:lvlText w:val="%5."/>
+      <w:lvlJc w:val="left"/>
+      <w:pPr>
+        <w:ind w:left="3600" w:hanging="360"/>
+      </w:pPr>
+    </w:lvl>
+    <w:lvl w:ilvl="5" w:tplc="0409001B" w:tentative="1">
+      <w:start w:val="1"/>
+      <w:numFmt w:val="lowerRoman"/>
+      <w:lvlText w:val="%6."/>
+      <w:lvlJc w:val="right"/>
+      <w:pPr>
+        <w:ind w:left="4320" w:hanging="180"/>
+      </w:pPr>
+    </w:lvl>
+    <w:lvl w:ilvl="6" w:tplc="0409000F" w:tentative="1">
+      <w:start w:val="1"/>
+      <w:numFmt w:val="decimal"/>
+      <w:lvlText w:val="%7."/>
+      <w:lvlJc w:val="left"/>
+      <w:pPr>
+        <w:ind w:left="5040" w:hanging="360"/>
+      </w:pPr>
+    </w:lvl>
+    <w:lvl w:ilvl="7" w:tplc="04090019" w:tentative="1">
+      <w:start w:val="1"/>
+      <w:numFmt w:val="lowerLetter"/>
+      <w:lvlText w:val="%8."/>
+      <w:lvlJc w:val="left"/>
+      <w:pPr>
+        <w:ind w:left="5760" w:hanging="360"/>
+      </w:pPr>
+    </w:lvl>
+    <w:lvl w:ilvl="8" w:tplc="0409001B" w:tentative="1">
+      <w:start w:val="1"/>
+      <w:numFmt w:val="lowerRoman"/>
+      <w:lvlText w:val="%9."/>
+      <w:lvlJc w:val="right"/>
+      <w:pPr>
+        <w:ind w:left="6480" w:hanging="180"/>
+      </w:pPr>
+    </w:lvl>
+  </w:abstractNum>
+  <w:num w:numId="1">
+    <w:abstractNumId w:val="1"/>
+  </w:num>
+  <w:num w:numId="2">
+    <w:abstractNumId w:val="0"/>
+  </w:num>
+  <w:num w:numId="3">
+    <w:abstractNumId w:val="2"/>
+  </w:num>
+  <w:num w:numId="4">
+    <w:abstractNumId w:val="4"/>
+  </w:num>
+  <w:num w:numId="5">
+    <w:abstractNumId w:val="5"/>
+  </w:num>
+  <w:num w:numId="6">
+    <w:abstractNumId w:val="3"/>
+  </w:num>
+  <w:num w:numId="7">
+    <w:abstractNumId w:val="6"/>
+  </w:num>
+</w:numbering>
 </file>
 
 <file path=word/styles.xml><?xml version="1.0" encoding="utf-8"?>
@@ -442,6 +1311,17 @@
     <w:semiHidden/>
     <w:unhideWhenUsed/>
   </w:style>
+  <w:style w:type="paragraph" w:styleId="ListParagraph">
+    <w:name w:val="List Paragraph"/>
+    <w:basedOn w:val="Normal"/>
+    <w:uiPriority w:val="34"/>
+    <w:qFormat/>
+    <w:rsid w:val="00B10DE1"/>
+    <w:pPr>
+      <w:ind w:left="720"/>
+      <w:contextualSpacing/>
+    </w:pPr>
+  </w:style>
 </w:styles>
 </file>
 

</xml_diff>

<commit_message>
Import interfaces to new package
Imported all interface in the main.java.memoranda.main pacakge into the main.java.memoranda.interfaces package
</commit_message>
<xml_diff>
--- a/nsbryan1_metricsDocument.docx
+++ b/nsbryan1_metricsDocument.docx
@@ -6,6 +6,26 @@
       <w:r>
         <w:t>Eclipse Variation</w:t>
       </w:r>
+    </w:p>
+    <w:p>
+      <w:pPr>
+        <w:rPr>
+          <w:b/>
+        </w:rPr>
+      </w:pPr>
+      <w:r>
+        <w:rPr>
+          <w:b/>
+        </w:rPr>
+        <w:t>TASK 1</w:t>
+      </w:r>
+    </w:p>
+    <w:p>
+      <w:pPr>
+        <w:rPr>
+          <w:b/>
+        </w:rPr>
+      </w:pPr>
     </w:p>
     <w:p>
       <w:pPr>
@@ -199,8 +219,270 @@
       <w:r>
         <w:t>Mean 1.746 Std. Dev. 1.547 Max 16</w:t>
       </w:r>
+    </w:p>
+    <w:p>
+      <w:pPr>
+        <w:pStyle w:val="ListParagraph"/>
+        <w:numPr>
+          <w:ilvl w:val="0"/>
+          <w:numId w:val="7"/>
+        </w:numPr>
+      </w:pPr>
+      <w:r>
+        <w:t xml:space="preserve">EventsManager.java has the worst because in most of the functions you have 1 or more if statements that create new branches in the code to follow </w:t>
+      </w:r>
+    </w:p>
+    <w:p>
+      <w:pPr>
+        <w:pStyle w:val="ListParagraph"/>
+        <w:numPr>
+          <w:ilvl w:val="0"/>
+          <w:numId w:val="7"/>
+        </w:numPr>
+      </w:pPr>
+      <w:r>
+        <w:t xml:space="preserve">Couldn’t find any way to reduce </w:t>
+      </w:r>
+      <w:proofErr w:type="spellStart"/>
+      <w:r>
+        <w:t>compliexity</w:t>
+      </w:r>
+      <w:proofErr w:type="spellEnd"/>
+      <w:r>
+        <w:t xml:space="preserve"> think its an issue with how eclipse is seeing the metrics</w:t>
+      </w:r>
+    </w:p>
+    <w:p>
+      <w:pPr>
+        <w:rPr>
+          <w:b/>
+        </w:rPr>
+      </w:pPr>
+      <w:r>
+        <w:rPr>
+          <w:b/>
+        </w:rPr>
+        <w:t xml:space="preserve">Package-level Coupling </w:t>
+      </w:r>
+    </w:p>
+    <w:p>
+      <w:pPr>
+        <w:pStyle w:val="ListParagraph"/>
+        <w:numPr>
+          <w:ilvl w:val="0"/>
+          <w:numId w:val="9"/>
+        </w:numPr>
+        <w:rPr>
+          <w:b/>
+        </w:rPr>
+      </w:pPr>
+      <w:proofErr w:type="spellStart"/>
+      <w:r>
+        <w:t>Deffintions</w:t>
+      </w:r>
+      <w:proofErr w:type="spellEnd"/>
+      <w:r>
+        <w:t xml:space="preserve"> </w:t>
+      </w:r>
+    </w:p>
+    <w:p>
+      <w:pPr>
+        <w:pStyle w:val="ListParagraph"/>
+        <w:numPr>
+          <w:ilvl w:val="1"/>
+          <w:numId w:val="9"/>
+        </w:numPr>
+        <w:rPr>
+          <w:b/>
+        </w:rPr>
+      </w:pPr>
+      <w:r>
+        <w:t xml:space="preserve">Afferent coupling: The </w:t>
+      </w:r>
+      <w:proofErr w:type="gramStart"/>
+      <w:r>
+        <w:t>amount</w:t>
+      </w:r>
+      <w:proofErr w:type="gramEnd"/>
+      <w:r>
+        <w:t xml:space="preserve"> of other packages relying on the specific package </w:t>
+      </w:r>
+    </w:p>
+    <w:p>
+      <w:pPr>
+        <w:pStyle w:val="ListParagraph"/>
+        <w:numPr>
+          <w:ilvl w:val="1"/>
+          <w:numId w:val="9"/>
+        </w:numPr>
+        <w:rPr>
+          <w:b/>
+        </w:rPr>
+      </w:pPr>
+      <w:r>
+        <w:t xml:space="preserve">Efferent coupling: The </w:t>
+      </w:r>
+      <w:proofErr w:type="gramStart"/>
+      <w:r>
+        <w:t>amount</w:t>
+      </w:r>
+      <w:proofErr w:type="gramEnd"/>
+      <w:r>
+        <w:t xml:space="preserve"> of packages the current package is reliant on</w:t>
+      </w:r>
+    </w:p>
+    <w:p>
+      <w:pPr>
+        <w:pStyle w:val="ListParagraph"/>
+        <w:numPr>
+          <w:ilvl w:val="0"/>
+          <w:numId w:val="9"/>
+        </w:numPr>
+        <w:rPr>
+          <w:b/>
+        </w:rPr>
+      </w:pPr>
+      <w:proofErr w:type="spellStart"/>
+      <w:proofErr w:type="gramStart"/>
+      <w:r>
+        <w:t>java.main</w:t>
+      </w:r>
+      <w:proofErr w:type="gramEnd"/>
+      <w:r>
+        <w:t>.memoranda</w:t>
+      </w:r>
+      <w:r>
+        <w:t>.util</w:t>
+      </w:r>
+      <w:proofErr w:type="spellEnd"/>
+      <w:r>
+        <w:t xml:space="preserve"> has the worst afferent Coupling at a value of 57</w:t>
+      </w:r>
+    </w:p>
+    <w:p>
+      <w:pPr>
+        <w:pStyle w:val="ListParagraph"/>
+        <w:numPr>
+          <w:ilvl w:val="0"/>
+          <w:numId w:val="9"/>
+        </w:numPr>
+        <w:rPr>
+          <w:b/>
+        </w:rPr>
+      </w:pPr>
+      <w:proofErr w:type="spellStart"/>
+      <w:proofErr w:type="gramStart"/>
+      <w:r>
+        <w:t>java.main</w:t>
+      </w:r>
+      <w:proofErr w:type="gramEnd"/>
+      <w:r>
+        <w:t>.memoranda</w:t>
+      </w:r>
+      <w:r>
+        <w:t>.ui</w:t>
+      </w:r>
+      <w:proofErr w:type="spellEnd"/>
+      <w:r>
+        <w:t xml:space="preserve"> has the worst efferent coupling at a value 49</w:t>
+      </w:r>
+    </w:p>
+    <w:p>
+      <w:pPr>
+        <w:rPr>
+          <w:b/>
+        </w:rPr>
+      </w:pPr>
+    </w:p>
+    <w:p>
+      <w:pPr>
+        <w:rPr>
+          <w:b/>
+        </w:rPr>
+      </w:pPr>
+      <w:r>
+        <w:rPr>
+          <w:b/>
+        </w:rPr>
+        <w:t xml:space="preserve">TASK 2 </w:t>
+      </w:r>
+    </w:p>
+    <w:p>
+      <w:pPr>
+        <w:rPr>
+          <w:b/>
+        </w:rPr>
+      </w:pPr>
+      <w:r>
+        <w:rPr>
+          <w:b/>
+        </w:rPr>
+        <w:t xml:space="preserve">Initial Screenshot </w:t>
+      </w:r>
       <w:bookmarkStart w:id="0" w:name="_GoBack"/>
       <w:bookmarkEnd w:id="0"/>
+    </w:p>
+    <w:p>
+      <w:pPr>
+        <w:rPr>
+          <w:b/>
+        </w:rPr>
+      </w:pPr>
+      <w:r>
+        <w:rPr>
+          <w:noProof/>
+        </w:rPr>
+        <w:lastRenderedPageBreak/>
+        <w:drawing>
+          <wp:inline distT="0" distB="0" distL="0" distR="0" wp14:anchorId="792E0E3A" wp14:editId="78C4F59A">
+            <wp:extent cx="5943600" cy="1875790"/>
+            <wp:effectExtent l="0" t="0" r="0" b="0"/>
+            <wp:docPr id="1" name="Picture 1"/>
+            <wp:cNvGraphicFramePr>
+              <a:graphicFrameLocks xmlns:a="http://schemas.openxmlformats.org/drawingml/2006/main" noChangeAspect="1"/>
+            </wp:cNvGraphicFramePr>
+            <a:graphic xmlns:a="http://schemas.openxmlformats.org/drawingml/2006/main">
+              <a:graphicData uri="http://schemas.openxmlformats.org/drawingml/2006/picture">
+                <pic:pic xmlns:pic="http://schemas.openxmlformats.org/drawingml/2006/picture">
+                  <pic:nvPicPr>
+                    <pic:cNvPr id="1" name=""/>
+                    <pic:cNvPicPr/>
+                  </pic:nvPicPr>
+                  <pic:blipFill>
+                    <a:blip r:embed="rId5"/>
+                    <a:stretch>
+                      <a:fillRect/>
+                    </a:stretch>
+                  </pic:blipFill>
+                  <pic:spPr>
+                    <a:xfrm>
+                      <a:off x="0" y="0"/>
+                      <a:ext cx="5943600" cy="1875790"/>
+                    </a:xfrm>
+                    <a:prstGeom prst="rect">
+                      <a:avLst/>
+                    </a:prstGeom>
+                  </pic:spPr>
+                </pic:pic>
+              </a:graphicData>
+            </a:graphic>
+          </wp:inline>
+        </w:drawing>
+      </w:r>
+    </w:p>
+    <w:p>
+      <w:pPr>
+        <w:rPr>
+          <w:b/>
+        </w:rPr>
+      </w:pPr>
+    </w:p>
+    <w:p>
+      <w:pPr>
+        <w:rPr>
+          <w:b/>
+        </w:rPr>
+      </w:pPr>
     </w:p>
     <w:sectPr>
       <w:pgSz w:w="12240" w:h="15840"/>
@@ -215,6 +497,95 @@
 <file path=word/numbering.xml><?xml version="1.0" encoding="utf-8"?>
 <w:numbering xmlns:wpc="http://schemas.microsoft.com/office/word/2010/wordprocessingCanvas" xmlns:cx="http://schemas.microsoft.com/office/drawing/2014/chartex" xmlns:cx1="http://schemas.microsoft.com/office/drawing/2015/9/8/chartex" xmlns:cx2="http://schemas.microsoft.com/office/drawing/2015/10/21/chartex" xmlns:cx3="http://schemas.microsoft.com/office/drawing/2016/5/9/chartex" xmlns:cx4="http://schemas.microsoft.com/office/drawing/2016/5/10/chartex" xmlns:cx5="http://schemas.microsoft.com/office/drawing/2016/5/11/chartex" xmlns:cx6="http://schemas.microsoft.com/office/drawing/2016/5/12/chartex" xmlns:cx7="http://schemas.microsoft.com/office/drawing/2016/5/13/chartex" xmlns:cx8="http://schemas.microsoft.com/office/drawing/2016/5/14/chartex" xmlns:mc="http://schemas.openxmlformats.org/markup-compatibility/2006" xmlns:aink="http://schemas.microsoft.com/office/drawing/2016/ink" xmlns:am3d="http://schemas.microsoft.com/office/drawing/2017/model3d" xmlns:o="urn:schemas-microsoft-com:office:office" xmlns:r="http://schemas.openxmlformats.org/officeDocument/2006/relationships" xmlns:m="http://schemas.openxmlformats.org/officeDocument/2006/math" xmlns:v="urn:schemas-microsoft-com:vml" xmlns:wp14="http://schemas.microsoft.com/office/word/2010/wordprocessingDrawing" xmlns:wp="http://schemas.openxmlformats.org/drawingml/2006/wordprocessingDrawing" xmlns:w10="urn:schemas-microsoft-com:office:word" xmlns:w="http://schemas.openxmlformats.org/wordprocessingml/2006/main" xmlns:w14="http://schemas.microsoft.com/office/word/2010/wordml" xmlns:w15="http://schemas.microsoft.com/office/word/2012/wordml" xmlns:w16cid="http://schemas.microsoft.com/office/word/2016/wordml/cid" xmlns:w16se="http://schemas.microsoft.com/office/word/2015/wordml/symex" xmlns:wpg="http://schemas.microsoft.com/office/word/2010/wordprocessingGroup" xmlns:wpi="http://schemas.microsoft.com/office/word/2010/wordprocessingInk" xmlns:wne="http://schemas.microsoft.com/office/word/2006/wordml" xmlns:wps="http://schemas.microsoft.com/office/word/2010/wordprocessingShape" mc:Ignorable="w14 w15 w16se w16cid wp14">
   <w:abstractNum w:abstractNumId="0" w15:restartNumberingAfterBreak="0">
+    <w:nsid w:val="03CD0B54"/>
+    <w:multiLevelType w:val="hybridMultilevel"/>
+    <w:tmpl w:val="B1F0F2E6"/>
+    <w:lvl w:ilvl="0" w:tplc="0409000F">
+      <w:start w:val="1"/>
+      <w:numFmt w:val="decimal"/>
+      <w:lvlText w:val="%1."/>
+      <w:lvlJc w:val="left"/>
+      <w:pPr>
+        <w:ind w:left="720" w:hanging="360"/>
+      </w:pPr>
+      <w:rPr>
+        <w:rFonts w:hint="default"/>
+      </w:rPr>
+    </w:lvl>
+    <w:lvl w:ilvl="1" w:tplc="04090019" w:tentative="1">
+      <w:start w:val="1"/>
+      <w:numFmt w:val="lowerLetter"/>
+      <w:lvlText w:val="%2."/>
+      <w:lvlJc w:val="left"/>
+      <w:pPr>
+        <w:ind w:left="1440" w:hanging="360"/>
+      </w:pPr>
+    </w:lvl>
+    <w:lvl w:ilvl="2" w:tplc="0409001B" w:tentative="1">
+      <w:start w:val="1"/>
+      <w:numFmt w:val="lowerRoman"/>
+      <w:lvlText w:val="%3."/>
+      <w:lvlJc w:val="right"/>
+      <w:pPr>
+        <w:ind w:left="2160" w:hanging="180"/>
+      </w:pPr>
+    </w:lvl>
+    <w:lvl w:ilvl="3" w:tplc="0409000F" w:tentative="1">
+      <w:start w:val="1"/>
+      <w:numFmt w:val="decimal"/>
+      <w:lvlText w:val="%4."/>
+      <w:lvlJc w:val="left"/>
+      <w:pPr>
+        <w:ind w:left="2880" w:hanging="360"/>
+      </w:pPr>
+    </w:lvl>
+    <w:lvl w:ilvl="4" w:tplc="04090019" w:tentative="1">
+      <w:start w:val="1"/>
+      <w:numFmt w:val="lowerLetter"/>
+      <w:lvlText w:val="%5."/>
+      <w:lvlJc w:val="left"/>
+      <w:pPr>
+        <w:ind w:left="3600" w:hanging="360"/>
+      </w:pPr>
+    </w:lvl>
+    <w:lvl w:ilvl="5" w:tplc="0409001B" w:tentative="1">
+      <w:start w:val="1"/>
+      <w:numFmt w:val="lowerRoman"/>
+      <w:lvlText w:val="%6."/>
+      <w:lvlJc w:val="right"/>
+      <w:pPr>
+        <w:ind w:left="4320" w:hanging="180"/>
+      </w:pPr>
+    </w:lvl>
+    <w:lvl w:ilvl="6" w:tplc="0409000F" w:tentative="1">
+      <w:start w:val="1"/>
+      <w:numFmt w:val="decimal"/>
+      <w:lvlText w:val="%7."/>
+      <w:lvlJc w:val="left"/>
+      <w:pPr>
+        <w:ind w:left="5040" w:hanging="360"/>
+      </w:pPr>
+    </w:lvl>
+    <w:lvl w:ilvl="7" w:tplc="04090019" w:tentative="1">
+      <w:start w:val="1"/>
+      <w:numFmt w:val="lowerLetter"/>
+      <w:lvlText w:val="%8."/>
+      <w:lvlJc w:val="left"/>
+      <w:pPr>
+        <w:ind w:left="5760" w:hanging="360"/>
+      </w:pPr>
+    </w:lvl>
+    <w:lvl w:ilvl="8" w:tplc="0409001B" w:tentative="1">
+      <w:start w:val="1"/>
+      <w:numFmt w:val="lowerRoman"/>
+      <w:lvlText w:val="%9."/>
+      <w:lvlJc w:val="right"/>
+      <w:pPr>
+        <w:ind w:left="6480" w:hanging="180"/>
+      </w:pPr>
+    </w:lvl>
+  </w:abstractNum>
+  <w:abstractNum w:abstractNumId="1" w15:restartNumberingAfterBreak="0">
     <w:nsid w:val="2C3A6C90"/>
     <w:multiLevelType w:val="hybridMultilevel"/>
     <w:tmpl w:val="3CFABAD4"/>
@@ -303,7 +674,7 @@
       </w:pPr>
     </w:lvl>
   </w:abstractNum>
-  <w:abstractNum w:abstractNumId="1" w15:restartNumberingAfterBreak="0">
+  <w:abstractNum w:abstractNumId="2" w15:restartNumberingAfterBreak="0">
     <w:nsid w:val="2EB46229"/>
     <w:multiLevelType w:val="hybridMultilevel"/>
     <w:tmpl w:val="5DF27904"/>
@@ -392,7 +763,7 @@
       </w:pPr>
     </w:lvl>
   </w:abstractNum>
-  <w:abstractNum w:abstractNumId="2" w15:restartNumberingAfterBreak="0">
+  <w:abstractNum w:abstractNumId="3" w15:restartNumberingAfterBreak="0">
     <w:nsid w:val="30112C30"/>
     <w:multiLevelType w:val="hybridMultilevel"/>
     <w:tmpl w:val="9D2A03CA"/>
@@ -481,7 +852,7 @@
       </w:pPr>
     </w:lvl>
   </w:abstractNum>
-  <w:abstractNum w:abstractNumId="3" w15:restartNumberingAfterBreak="0">
+  <w:abstractNum w:abstractNumId="4" w15:restartNumberingAfterBreak="0">
     <w:nsid w:val="30A1457F"/>
     <w:multiLevelType w:val="hybridMultilevel"/>
     <w:tmpl w:val="C12C493A"/>
@@ -570,7 +941,7 @@
       </w:pPr>
     </w:lvl>
   </w:abstractNum>
-  <w:abstractNum w:abstractNumId="4" w15:restartNumberingAfterBreak="0">
+  <w:abstractNum w:abstractNumId="5" w15:restartNumberingAfterBreak="0">
     <w:nsid w:val="35CB70EC"/>
     <w:multiLevelType w:val="hybridMultilevel"/>
     <w:tmpl w:val="30BAA5FA"/>
@@ -659,7 +1030,7 @@
       </w:pPr>
     </w:lvl>
   </w:abstractNum>
-  <w:abstractNum w:abstractNumId="5" w15:restartNumberingAfterBreak="0">
+  <w:abstractNum w:abstractNumId="6" w15:restartNumberingAfterBreak="0">
     <w:nsid w:val="3893174B"/>
     <w:multiLevelType w:val="hybridMultilevel"/>
     <w:tmpl w:val="86783E66"/>
@@ -772,7 +1143,96 @@
       </w:rPr>
     </w:lvl>
   </w:abstractNum>
-  <w:abstractNum w:abstractNumId="6" w15:restartNumberingAfterBreak="0">
+  <w:abstractNum w:abstractNumId="7" w15:restartNumberingAfterBreak="0">
+    <w:nsid w:val="4F28748E"/>
+    <w:multiLevelType w:val="hybridMultilevel"/>
+    <w:tmpl w:val="044044C0"/>
+    <w:lvl w:ilvl="0" w:tplc="0409000F">
+      <w:start w:val="1"/>
+      <w:numFmt w:val="decimal"/>
+      <w:lvlText w:val="%1."/>
+      <w:lvlJc w:val="left"/>
+      <w:pPr>
+        <w:ind w:left="720" w:hanging="360"/>
+      </w:pPr>
+      <w:rPr>
+        <w:rFonts w:hint="default"/>
+      </w:rPr>
+    </w:lvl>
+    <w:lvl w:ilvl="1" w:tplc="04090019">
+      <w:start w:val="1"/>
+      <w:numFmt w:val="lowerLetter"/>
+      <w:lvlText w:val="%2."/>
+      <w:lvlJc w:val="left"/>
+      <w:pPr>
+        <w:ind w:left="1440" w:hanging="360"/>
+      </w:pPr>
+    </w:lvl>
+    <w:lvl w:ilvl="2" w:tplc="0409001B" w:tentative="1">
+      <w:start w:val="1"/>
+      <w:numFmt w:val="lowerRoman"/>
+      <w:lvlText w:val="%3."/>
+      <w:lvlJc w:val="right"/>
+      <w:pPr>
+        <w:ind w:left="2160" w:hanging="180"/>
+      </w:pPr>
+    </w:lvl>
+    <w:lvl w:ilvl="3" w:tplc="0409000F" w:tentative="1">
+      <w:start w:val="1"/>
+      <w:numFmt w:val="decimal"/>
+      <w:lvlText w:val="%4."/>
+      <w:lvlJc w:val="left"/>
+      <w:pPr>
+        <w:ind w:left="2880" w:hanging="360"/>
+      </w:pPr>
+    </w:lvl>
+    <w:lvl w:ilvl="4" w:tplc="04090019" w:tentative="1">
+      <w:start w:val="1"/>
+      <w:numFmt w:val="lowerLetter"/>
+      <w:lvlText w:val="%5."/>
+      <w:lvlJc w:val="left"/>
+      <w:pPr>
+        <w:ind w:left="3600" w:hanging="360"/>
+      </w:pPr>
+    </w:lvl>
+    <w:lvl w:ilvl="5" w:tplc="0409001B" w:tentative="1">
+      <w:start w:val="1"/>
+      <w:numFmt w:val="lowerRoman"/>
+      <w:lvlText w:val="%6."/>
+      <w:lvlJc w:val="right"/>
+      <w:pPr>
+        <w:ind w:left="4320" w:hanging="180"/>
+      </w:pPr>
+    </w:lvl>
+    <w:lvl w:ilvl="6" w:tplc="0409000F" w:tentative="1">
+      <w:start w:val="1"/>
+      <w:numFmt w:val="decimal"/>
+      <w:lvlText w:val="%7."/>
+      <w:lvlJc w:val="left"/>
+      <w:pPr>
+        <w:ind w:left="5040" w:hanging="360"/>
+      </w:pPr>
+    </w:lvl>
+    <w:lvl w:ilvl="7" w:tplc="04090019" w:tentative="1">
+      <w:start w:val="1"/>
+      <w:numFmt w:val="lowerLetter"/>
+      <w:lvlText w:val="%8."/>
+      <w:lvlJc w:val="left"/>
+      <w:pPr>
+        <w:ind w:left="5760" w:hanging="360"/>
+      </w:pPr>
+    </w:lvl>
+    <w:lvl w:ilvl="8" w:tplc="0409001B" w:tentative="1">
+      <w:start w:val="1"/>
+      <w:numFmt w:val="lowerRoman"/>
+      <w:lvlText w:val="%9."/>
+      <w:lvlJc w:val="right"/>
+      <w:pPr>
+        <w:ind w:left="6480" w:hanging="180"/>
+      </w:pPr>
+    </w:lvl>
+  </w:abstractNum>
+  <w:abstractNum w:abstractNumId="8" w15:restartNumberingAfterBreak="0">
     <w:nsid w:val="53676D06"/>
     <w:multiLevelType w:val="hybridMultilevel"/>
     <w:tmpl w:val="1BD07606"/>
@@ -862,25 +1322,31 @@
     </w:lvl>
   </w:abstractNum>
   <w:num w:numId="1">
+    <w:abstractNumId w:val="2"/>
+  </w:num>
+  <w:num w:numId="2">
     <w:abstractNumId w:val="1"/>
   </w:num>
-  <w:num w:numId="2">
+  <w:num w:numId="3">
+    <w:abstractNumId w:val="3"/>
+  </w:num>
+  <w:num w:numId="4">
+    <w:abstractNumId w:val="5"/>
+  </w:num>
+  <w:num w:numId="5">
+    <w:abstractNumId w:val="6"/>
+  </w:num>
+  <w:num w:numId="6">
+    <w:abstractNumId w:val="4"/>
+  </w:num>
+  <w:num w:numId="7">
+    <w:abstractNumId w:val="8"/>
+  </w:num>
+  <w:num w:numId="8">
     <w:abstractNumId w:val="0"/>
   </w:num>
-  <w:num w:numId="3">
-    <w:abstractNumId w:val="2"/>
-  </w:num>
-  <w:num w:numId="4">
-    <w:abstractNumId w:val="4"/>
-  </w:num>
-  <w:num w:numId="5">
-    <w:abstractNumId w:val="5"/>
-  </w:num>
-  <w:num w:numId="6">
-    <w:abstractNumId w:val="3"/>
-  </w:num>
-  <w:num w:numId="7">
-    <w:abstractNumId w:val="6"/>
+  <w:num w:numId="9">
+    <w:abstractNumId w:val="7"/>
   </w:num>
 </w:numbering>
 </file>
@@ -1322,6 +1788,36 @@
       <w:contextualSpacing/>
     </w:pPr>
   </w:style>
+  <w:style w:type="paragraph" w:styleId="BalloonText">
+    <w:name w:val="Balloon Text"/>
+    <w:basedOn w:val="Normal"/>
+    <w:link w:val="BalloonTextChar"/>
+    <w:uiPriority w:val="99"/>
+    <w:semiHidden/>
+    <w:unhideWhenUsed/>
+    <w:rsid w:val="002B1CE6"/>
+    <w:pPr>
+      <w:spacing w:after="0" w:line="240" w:lineRule="auto"/>
+    </w:pPr>
+    <w:rPr>
+      <w:rFonts w:ascii="Segoe UI" w:hAnsi="Segoe UI" w:cs="Segoe UI"/>
+      <w:sz w:val="18"/>
+      <w:szCs w:val="18"/>
+    </w:rPr>
+  </w:style>
+  <w:style w:type="character" w:customStyle="1" w:styleId="BalloonTextChar">
+    <w:name w:val="Balloon Text Char"/>
+    <w:basedOn w:val="DefaultParagraphFont"/>
+    <w:link w:val="BalloonText"/>
+    <w:uiPriority w:val="99"/>
+    <w:semiHidden/>
+    <w:rsid w:val="002B1CE6"/>
+    <w:rPr>
+      <w:rFonts w:ascii="Segoe UI" w:hAnsi="Segoe UI" w:cs="Segoe UI"/>
+      <w:sz w:val="18"/>
+      <w:szCs w:val="18"/>
+    </w:rPr>
+  </w:style>
 </w:styles>
 </file>
 

</xml_diff>